<commit_message>
attempting to implement multithreading
</commit_message>
<xml_diff>
--- a/StyleGuide.docx
+++ b/StyleGuide.docx
@@ -540,7 +540,23 @@
           <w:sz w:val="24"/>
           <w:szCs w:val="24"/>
         </w:rPr>
-        <w:t>Private fields, with public getter and setter functions for more secure data control</w:t>
+        <w:t>Pr</w:t>
+      </w:r>
+      <w:r>
+        <w:rPr>
+          <w:rFonts w:ascii="Calisto MT" w:hAnsi="Calisto MT"/>
+          <w:sz w:val="24"/>
+          <w:szCs w:val="24"/>
+        </w:rPr>
+        <w:t>otected</w:t>
+      </w:r>
+      <w:r>
+        <w:rPr>
+          <w:rFonts w:ascii="Calisto MT" w:hAnsi="Calisto MT"/>
+          <w:sz w:val="24"/>
+          <w:szCs w:val="24"/>
+        </w:rPr>
+        <w:t xml:space="preserve"> fields, with public getter and setter functions for more secure data control</w:t>
       </w:r>
     </w:p>
     <w:p>

</xml_diff>